<commit_message>
additions analog design doc
</commit_message>
<xml_diff>
--- a/PresentationDocuments/Analog_design_document.docx
+++ b/PresentationDocuments/Analog_design_document.docx
@@ -166,8 +166,6 @@
       <w:r>
         <w:t>a SAR implementation for example.</w:t>
       </w:r>
-      <w:bookmarkStart w:id="0" w:name="_GoBack"/>
-      <w:bookmarkEnd w:id="0"/>
     </w:p>
     <w:p>
       <w:pPr>
@@ -1014,19 +1012,7 @@
           <w:rPr>
             <w:rFonts w:ascii="Cambria Math" w:eastAsiaTheme="minorEastAsia" w:hAnsi="Cambria Math"/>
           </w:rPr>
-          <m:t>=</m:t>
-        </m:r>
-        <m:r>
-          <w:rPr>
-            <w:rFonts w:ascii="Cambria Math" w:eastAsiaTheme="minorEastAsia" w:hAnsi="Cambria Math"/>
-          </w:rPr>
-          <m:t>19.82 dB</m:t>
-        </m:r>
-        <m:r>
-          <w:rPr>
-            <w:rFonts w:ascii="Cambria Math" w:eastAsiaTheme="minorEastAsia" w:hAnsi="Cambria Math"/>
-          </w:rPr>
-          <m:t xml:space="preserve"> </m:t>
+          <m:t xml:space="preserve">=19.82 dB </m:t>
         </m:r>
       </m:oMath>
       <w:r>
@@ -1051,10 +1037,67 @@
     </w:p>
     <w:p>
       <w:pPr>
-        <w:rPr>
-          <w:rFonts w:eastAsiaTheme="minorEastAsia"/>
-        </w:rPr>
-      </w:pPr>
+        <w:pStyle w:val="Kop2"/>
+      </w:pPr>
+      <w:r>
+        <w:rPr>
+          <w:rFonts w:eastAsiaTheme="minorEastAsia"/>
+        </w:rPr>
+        <w:t xml:space="preserve">Digital </w:t>
+      </w:r>
+      <w:r>
+        <w:t>8-to-3 bit priority encoder</w:t>
+      </w:r>
+    </w:p>
+    <w:p/>
+    <w:p>
+      <w:r>
+        <w:rPr>
+          <w:noProof/>
+        </w:rPr>
+        <w:drawing>
+          <wp:inline distT="0" distB="0" distL="0" distR="0" wp14:anchorId="3FB63622" wp14:editId="4C477B6F">
+            <wp:extent cx="4257675" cy="4152900"/>
+            <wp:effectExtent l="0" t="0" r="9525" b="0"/>
+            <wp:docPr id="3" name="Afbeelding 3"/>
+            <wp:cNvGraphicFramePr>
+              <a:graphicFrameLocks xmlns:a="http://schemas.openxmlformats.org/drawingml/2006/main" noChangeAspect="1"/>
+            </wp:cNvGraphicFramePr>
+            <a:graphic xmlns:a="http://schemas.openxmlformats.org/drawingml/2006/main">
+              <a:graphicData uri="http://schemas.openxmlformats.org/drawingml/2006/picture">
+                <pic:pic xmlns:pic="http://schemas.openxmlformats.org/drawingml/2006/picture">
+                  <pic:nvPicPr>
+                    <pic:cNvPr id="1" name=""/>
+                    <pic:cNvPicPr/>
+                  </pic:nvPicPr>
+                  <pic:blipFill>
+                    <a:blip r:embed="rId7"/>
+                    <a:stretch>
+                      <a:fillRect/>
+                    </a:stretch>
+                  </pic:blipFill>
+                  <pic:spPr>
+                    <a:xfrm>
+                      <a:off x="0" y="0"/>
+                      <a:ext cx="4257675" cy="4152900"/>
+                    </a:xfrm>
+                    <a:prstGeom prst="rect">
+                      <a:avLst/>
+                    </a:prstGeom>
+                  </pic:spPr>
+                </pic:pic>
+              </a:graphicData>
+            </a:graphic>
+          </wp:inline>
+        </w:drawing>
+      </w:r>
+    </w:p>
+    <w:p>
+      <w:r>
+        <w:t>Because no D’s will be high at the same time, for the interpolating flash ADC, all the zero to the left will also be X (= don’t care).</w:t>
+      </w:r>
+      <w:bookmarkStart w:id="0" w:name="_GoBack"/>
+      <w:bookmarkEnd w:id="0"/>
     </w:p>
     <w:sectPr>
       <w:pgSz w:w="11906" w:h="16838"/>
@@ -1515,7 +1558,6 @@
   <w:style w:type="character" w:default="1" w:styleId="Standaardalinea-lettertype">
     <w:name w:val="Default Paragraph Font"/>
     <w:uiPriority w:val="1"/>
-    <w:semiHidden/>
     <w:unhideWhenUsed/>
   </w:style>
   <w:style w:type="table" w:default="1" w:styleId="Standaardtabel">
@@ -1881,7 +1923,7 @@
 </file>
 
 <file path=customXml/itemProps1.xml><?xml version="1.0" encoding="utf-8"?>
-<ds:datastoreItem xmlns:ds="http://schemas.openxmlformats.org/officeDocument/2006/customXml" ds:itemID="{4CA49C39-7B0D-486A-8BD0-EBE3196EF18A}">
+<ds:datastoreItem xmlns:ds="http://schemas.openxmlformats.org/officeDocument/2006/customXml" ds:itemID="{7C3131EF-F837-4836-AC97-8310C9F41251}">
   <ds:schemaRefs>
     <ds:schemaRef ds:uri="http://schemas.openxmlformats.org/officeDocument/2006/bibliography"/>
   </ds:schemaRefs>

</xml_diff>